<commit_message>
Project Design Document Final for turn in
</commit_message>
<xml_diff>
--- a/40_deliverables/Backwards_Planning_Final.docx
+++ b/40_deliverables/Backwards_Planning_Final.docx
@@ -161,9 +161,8 @@
           <w:shd w:val="clear" w:color="auto" w:fill="FFFFFF"/>
         </w:rPr>
         <w:tab/>
-        <w:t xml:space="preserve">As such, our project looks to further understand one of these </w:t>
-      </w:r>
-      <w:proofErr w:type="gramStart"/>
+        <w:t>As such, our project looks to further understand one of these long time conflict zones, Sudan. A country that split into two nations in 2011 [6], has seen numerous and nearly continuous internal conflict since gaining its independence from Egyptian and British claims in 1956. [7] Specifically we aim to identify factors that lead to individuals leaving their homes, who are internally displaced persons, or a refugee to neighboring nations over the course of the most recent conflict</w:t>
+      </w:r>
       <w:r>
         <w:rPr>
           <w:rFonts w:ascii="Arial" w:eastAsia="Times New Roman" w:hAnsi="Arial" w:cs="Arial"/>
@@ -172,9 +171,8 @@
           <w:szCs w:val="24"/>
           <w:shd w:val="clear" w:color="auto" w:fill="FFFFFF"/>
         </w:rPr>
-        <w:t>long time</w:t>
-      </w:r>
-      <w:proofErr w:type="gramEnd"/>
+        <w:t xml:space="preserve"> in the nation of South Sudan</w:t>
+      </w:r>
       <w:r>
         <w:rPr>
           <w:rFonts w:ascii="Arial" w:eastAsia="Times New Roman" w:hAnsi="Arial" w:cs="Arial"/>
@@ -183,7 +181,7 @@
           <w:szCs w:val="24"/>
           <w:shd w:val="clear" w:color="auto" w:fill="FFFFFF"/>
         </w:rPr>
-        <w:t xml:space="preserve"> conflict zones, Sudan. A country that split into two nations in 2011 [6], has seen numerous and nearly continuous internal conflict since gaining its independence from Egyptian and British claims in 1956. [7] Specifically we aim to identify factors that lead to individuals leaving their homes, who are internally displaced persons, or a refugee to neighboring nations over the course of the most recent conflicts, 2013 through 2015.</w:t>
+        <w:t>, 2013 through 2015.</w:t>
       </w:r>
     </w:p>
     <w:p>
@@ -512,6 +510,122 @@
         <w:spacing w:after="0" w:line="240" w:lineRule="auto"/>
         <w:ind w:firstLine="720"/>
         <w:rPr>
+          <w:rFonts w:ascii="Arial" w:eastAsia="Times New Roman" w:hAnsi="Arial" w:cs="Arial"/>
+          <w:color w:val="3C4043"/>
+          <w:sz w:val="24"/>
+          <w:szCs w:val="24"/>
+          <w:shd w:val="clear" w:color="auto" w:fill="FFFFFF"/>
+        </w:rPr>
+      </w:pPr>
+      <w:r>
+        <w:rPr>
+          <w:rFonts w:ascii="Arial" w:eastAsia="Times New Roman" w:hAnsi="Arial" w:cs="Arial"/>
+          <w:color w:val="3C4043"/>
+          <w:sz w:val="24"/>
+          <w:szCs w:val="24"/>
+          <w:shd w:val="clear" w:color="auto" w:fill="FFFFFF"/>
+        </w:rPr>
+        <w:t xml:space="preserve">In an ideal experiment, we would examine the percentage of a population leaving their homes, either as </w:t>
+      </w:r>
+      <w:r>
+        <w:rPr>
+          <w:rFonts w:ascii="Arial" w:eastAsia="Times New Roman" w:hAnsi="Arial" w:cs="Arial"/>
+          <w:color w:val="3C4043"/>
+          <w:sz w:val="24"/>
+          <w:szCs w:val="24"/>
+          <w:shd w:val="clear" w:color="auto" w:fill="FFFFFF"/>
+        </w:rPr>
+        <w:t>internally displace persons (</w:t>
+      </w:r>
+      <w:r>
+        <w:rPr>
+          <w:rFonts w:ascii="Arial" w:eastAsia="Times New Roman" w:hAnsi="Arial" w:cs="Arial"/>
+          <w:color w:val="3C4043"/>
+          <w:sz w:val="24"/>
+          <w:szCs w:val="24"/>
+          <w:shd w:val="clear" w:color="auto" w:fill="FFFFFF"/>
+        </w:rPr>
+        <w:t>IDPs</w:t>
+      </w:r>
+      <w:r>
+        <w:rPr>
+          <w:rFonts w:ascii="Arial" w:eastAsia="Times New Roman" w:hAnsi="Arial" w:cs="Arial"/>
+          <w:color w:val="3C4043"/>
+          <w:sz w:val="24"/>
+          <w:szCs w:val="24"/>
+          <w:shd w:val="clear" w:color="auto" w:fill="FFFFFF"/>
+        </w:rPr>
+        <w:t>)</w:t>
+      </w:r>
+      <w:r>
+        <w:rPr>
+          <w:rFonts w:ascii="Arial" w:eastAsia="Times New Roman" w:hAnsi="Arial" w:cs="Arial"/>
+          <w:color w:val="3C4043"/>
+          <w:sz w:val="24"/>
+          <w:szCs w:val="24"/>
+          <w:shd w:val="clear" w:color="auto" w:fill="FFFFFF"/>
+        </w:rPr>
+        <w:t xml:space="preserve"> or refugees to another country (response variable). The country examined would then be split in four quadrants by intensity of conflict (in terms of fatalities per 10,000 population). One quadrant would be zero conflict, the next low, then medium</w:t>
+      </w:r>
+      <w:r>
+        <w:rPr>
+          <w:rFonts w:ascii="Arial" w:eastAsia="Times New Roman" w:hAnsi="Arial" w:cs="Arial"/>
+          <w:color w:val="3C4043"/>
+          <w:sz w:val="24"/>
+          <w:szCs w:val="24"/>
+          <w:shd w:val="clear" w:color="auto" w:fill="FFFFFF"/>
+        </w:rPr>
+        <w:t>,</w:t>
+      </w:r>
+      <w:r>
+        <w:rPr>
+          <w:rFonts w:ascii="Arial" w:eastAsia="Times New Roman" w:hAnsi="Arial" w:cs="Arial"/>
+          <w:color w:val="3C4043"/>
+          <w:sz w:val="24"/>
+          <w:szCs w:val="24"/>
+          <w:shd w:val="clear" w:color="auto" w:fill="FFFFFF"/>
+        </w:rPr>
+        <w:t xml:space="preserve"> and high. This</w:t>
+      </w:r>
+      <w:r>
+        <w:rPr>
+          <w:rFonts w:ascii="Arial" w:eastAsia="Times New Roman" w:hAnsi="Arial" w:cs="Arial"/>
+          <w:color w:val="3C4043"/>
+          <w:sz w:val="24"/>
+          <w:szCs w:val="24"/>
+          <w:shd w:val="clear" w:color="auto" w:fill="FFFFFF"/>
+        </w:rPr>
+        <w:t>, intensity of conflict,</w:t>
+      </w:r>
+      <w:r>
+        <w:rPr>
+          <w:rFonts w:ascii="Arial" w:eastAsia="Times New Roman" w:hAnsi="Arial" w:cs="Arial"/>
+          <w:color w:val="3C4043"/>
+          <w:sz w:val="24"/>
+          <w:szCs w:val="24"/>
+          <w:shd w:val="clear" w:color="auto" w:fill="FFFFFF"/>
+        </w:rPr>
+        <w:t xml:space="preserve"> is our treatment variable. </w:t>
+      </w:r>
+    </w:p>
+    <w:p>
+      <w:pPr>
+        <w:spacing w:after="0" w:line="240" w:lineRule="auto"/>
+        <w:ind w:firstLine="720"/>
+        <w:rPr>
+          <w:rFonts w:ascii="Arial" w:eastAsia="Times New Roman" w:hAnsi="Arial" w:cs="Arial"/>
+          <w:color w:val="3C4043"/>
+          <w:sz w:val="24"/>
+          <w:szCs w:val="24"/>
+          <w:shd w:val="clear" w:color="auto" w:fill="FFFFFF"/>
+        </w:rPr>
+      </w:pPr>
+    </w:p>
+    <w:p>
+      <w:pPr>
+        <w:spacing w:after="0" w:line="240" w:lineRule="auto"/>
+        <w:ind w:firstLine="720"/>
+        <w:rPr>
           <w:rFonts w:ascii="Times New Roman" w:eastAsia="Times New Roman" w:hAnsi="Times New Roman" w:cs="Times New Roman"/>
           <w:sz w:val="24"/>
           <w:szCs w:val="24"/>
@@ -525,7 +639,37 @@
           <w:szCs w:val="24"/>
           <w:shd w:val="clear" w:color="auto" w:fill="FFFFFF"/>
         </w:rPr>
-        <w:t>In an ideal experiment, we would examine the percentage of a population leaving their homes, either as IDPs or refugees to another country (response variable). The country examined would then be split in four quadrants by intensity of conflict (in terms of fatalities per 10,000 population). One quadrant would be zero conflict, the next low, then medium and high. This is our treatment variable. Each quadrant would have equal socioeconomic variables (although highly varying within) with access to transportation means, food, water, and other physiological necessities at the onset. We would then compare each quadrant into how many individuals left as the conflict progresses.</w:t>
+        <w:t>In order to ensure randomness, e</w:t>
+      </w:r>
+      <w:r>
+        <w:rPr>
+          <w:rFonts w:ascii="Arial" w:eastAsia="Times New Roman" w:hAnsi="Arial" w:cs="Arial"/>
+          <w:color w:val="3C4043"/>
+          <w:sz w:val="24"/>
+          <w:szCs w:val="24"/>
+          <w:shd w:val="clear" w:color="auto" w:fill="FFFFFF"/>
+        </w:rPr>
+        <w:t>ach quadrant would have equal socioeconomic variables (although highly varying within</w:t>
+      </w:r>
+      <w:r>
+        <w:rPr>
+          <w:rFonts w:ascii="Arial" w:eastAsia="Times New Roman" w:hAnsi="Arial" w:cs="Arial"/>
+          <w:color w:val="3C4043"/>
+          <w:sz w:val="24"/>
+          <w:szCs w:val="24"/>
+          <w:shd w:val="clear" w:color="auto" w:fill="FFFFFF"/>
+        </w:rPr>
+        <w:t>, high and low levels</w:t>
+      </w:r>
+      <w:r>
+        <w:rPr>
+          <w:rFonts w:ascii="Arial" w:eastAsia="Times New Roman" w:hAnsi="Arial" w:cs="Arial"/>
+          <w:color w:val="3C4043"/>
+          <w:sz w:val="24"/>
+          <w:szCs w:val="24"/>
+          <w:shd w:val="clear" w:color="auto" w:fill="FFFFFF"/>
+        </w:rPr>
+        <w:t>) with access to transportation means, food, water, and other physiological necessities at the onset. We would then compare each quadrant into how many individuals left as the conflict progresses.</w:t>
       </w:r>
     </w:p>
     <w:p>
@@ -737,6 +881,7 @@
           <w:sz w:val="24"/>
           <w:szCs w:val="24"/>
         </w:rPr>
+        <w:lastRenderedPageBreak/>
         <w:t>Given the context you want to study (and the data you can find), what design do you think would be feasible?</w:t>
       </w:r>
     </w:p>
@@ -757,7 +902,6 @@
           <w:rFonts w:ascii="Arial" w:hAnsi="Arial" w:cs="Arial"/>
           <w:bCs/>
         </w:rPr>
-        <w:lastRenderedPageBreak/>
         <w:tab/>
       </w:r>
       <w:r>
@@ -774,7 +918,6 @@
         <w:pStyle w:val="NormalWeb"/>
         <w:shd w:val="clear" w:color="auto" w:fill="FFFFFF"/>
         <w:spacing w:before="240" w:beforeAutospacing="0" w:after="0" w:afterAutospacing="0"/>
-        <w:ind w:firstLine="720"/>
       </w:pPr>
     </w:p>
     <w:p>
@@ -796,7 +939,7 @@
           <w:szCs w:val="24"/>
           <w:shd w:val="clear" w:color="auto" w:fill="FFFFFF"/>
         </w:rPr>
-        <w:t xml:space="preserve">For our control group we would then look at regions within South Sudan </w:t>
+        <w:t>For our control group we would then look at regions within South Sudan which did not</w:t>
       </w:r>
       <w:r>
         <w:rPr>
@@ -806,7 +949,7 @@
           <w:szCs w:val="24"/>
           <w:shd w:val="clear" w:color="auto" w:fill="FFFFFF"/>
         </w:rPr>
-        <w:t>which did</w:t>
+        <w:t xml:space="preserve"> experience</w:t>
       </w:r>
       <w:r>
         <w:rPr>
@@ -816,7 +959,7 @@
           <w:szCs w:val="24"/>
           <w:shd w:val="clear" w:color="auto" w:fill="FFFFFF"/>
         </w:rPr>
-        <w:t xml:space="preserve"> not</w:t>
+        <w:t xml:space="preserve"> conflict, or limited intensity conflict, over the same period. From this we could then do a region level analysis of high intensity conflict in South Sudan and compare it to the low intensity conflict region, and do a difference </w:t>
       </w:r>
       <w:r>
         <w:rPr>
@@ -826,7 +969,7 @@
           <w:szCs w:val="24"/>
           <w:shd w:val="clear" w:color="auto" w:fill="FFFFFF"/>
         </w:rPr>
-        <w:t xml:space="preserve"> experience</w:t>
+        <w:t>in</w:t>
       </w:r>
       <w:r>
         <w:rPr>
@@ -836,7 +979,49 @@
           <w:szCs w:val="24"/>
           <w:shd w:val="clear" w:color="auto" w:fill="FFFFFF"/>
         </w:rPr>
-        <w:t xml:space="preserve"> conflict, or limited intensity conflict, over the same period. From this we could then do a region level analysis of high intensity conflict in South Sudan and compare it to the low intensity conflict region, and do a difference and difference analysis of what percentage of the population is displaced based upon the proximity of conflict.</w:t>
+        <w:t xml:space="preserve"> difference analysis of what percentage of the population is displaced based upon the proximity of conflict</w:t>
+      </w:r>
+      <w:r>
+        <w:rPr>
+          <w:rFonts w:ascii="Arial" w:eastAsia="Times New Roman" w:hAnsi="Arial" w:cs="Arial"/>
+          <w:color w:val="3C4043"/>
+          <w:sz w:val="24"/>
+          <w:szCs w:val="24"/>
+          <w:shd w:val="clear" w:color="auto" w:fill="FFFFFF"/>
+        </w:rPr>
+        <w:t xml:space="preserve"> as well as a difference in difference pre and post conflict</w:t>
+      </w:r>
+      <w:r>
+        <w:rPr>
+          <w:rFonts w:ascii="Arial" w:eastAsia="Times New Roman" w:hAnsi="Arial" w:cs="Arial"/>
+          <w:color w:val="3C4043"/>
+          <w:sz w:val="24"/>
+          <w:szCs w:val="24"/>
+          <w:shd w:val="clear" w:color="auto" w:fill="FFFFFF"/>
+        </w:rPr>
+        <w:t>.</w:t>
+      </w:r>
+      <w:r>
+        <w:rPr>
+          <w:rFonts w:ascii="Arial" w:eastAsia="Times New Roman" w:hAnsi="Arial" w:cs="Arial"/>
+          <w:color w:val="3C4043"/>
+          <w:sz w:val="24"/>
+          <w:szCs w:val="24"/>
+          <w:shd w:val="clear" w:color="auto" w:fill="FFFFFF"/>
+        </w:rPr>
+        <w:t xml:space="preserve"> This timeframe would be from December 2011 through December 2015, where 2011-2013 is pre-</w:t>
+      </w:r>
+      <w:bookmarkStart w:id="2" w:name="_GoBack"/>
+      <w:bookmarkEnd w:id="2"/>
+      <w:r>
+        <w:rPr>
+          <w:rFonts w:ascii="Arial" w:eastAsia="Times New Roman" w:hAnsi="Arial" w:cs="Arial"/>
+          <w:color w:val="3C4043"/>
+          <w:sz w:val="24"/>
+          <w:szCs w:val="24"/>
+          <w:shd w:val="clear" w:color="auto" w:fill="FFFFFF"/>
+        </w:rPr>
+        <w:t>conflict, and 2013 through December 2015 is during the conflict.</w:t>
       </w:r>
       <w:r>
         <w:rPr>
@@ -1015,6 +1200,7 @@
           <w:color w:val="404040"/>
           <w:bdr w:val="none" w:sz="0" w:space="0" w:color="auto" w:frame="1"/>
         </w:rPr>
+        <w:lastRenderedPageBreak/>
         <w:drawing>
           <wp:inline distT="0" distB="0" distL="0" distR="0" wp14:anchorId="471FCA86" wp14:editId="602E8F2B">
             <wp:extent cx="5059680" cy="3781983"/>
@@ -1098,7 +1284,6 @@
           <w:szCs w:val="24"/>
           <w:u w:val="single"/>
         </w:rPr>
-        <w:lastRenderedPageBreak/>
         <w:t>Results if hypothesis is False:</w:t>
       </w:r>
     </w:p>
@@ -1150,6 +1335,7 @@
           <w:color w:val="404040"/>
           <w:bdr w:val="none" w:sz="0" w:space="0" w:color="auto" w:frame="1"/>
         </w:rPr>
+        <w:lastRenderedPageBreak/>
         <w:drawing>
           <wp:inline distT="0" distB="0" distL="0" distR="0" wp14:anchorId="08852EEA" wp14:editId="000507F4">
             <wp:extent cx="4800600" cy="3629320"/>
@@ -1246,7 +1432,6 @@
           <w:szCs w:val="28"/>
         </w:rPr>
       </w:pPr>
-      <w:bookmarkStart w:id="2" w:name="_GoBack"/>
       <w:r>
         <w:rPr>
           <w:rFonts w:ascii="Arial" w:hAnsi="Arial" w:cs="Arial"/>
@@ -1285,7 +1470,6 @@
         <w:t> </w:t>
       </w:r>
     </w:p>
-    <w:bookmarkEnd w:id="2"/>
     <w:p>
       <w:pPr>
         <w:shd w:val="clear" w:color="auto" w:fill="FFFFFF"/>
@@ -1485,7 +1669,6 @@
           <w:rFonts w:ascii="Arial" w:hAnsi="Arial" w:cs="Arial"/>
           <w:color w:val="000000"/>
         </w:rPr>
-        <w:lastRenderedPageBreak/>
         <w:t xml:space="preserve">South Sudan IDPs: </w:t>
       </w:r>
       <w:hyperlink r:id="rId16" w:history="1">
@@ -1538,6 +1721,7 @@
           <w:rFonts w:ascii="Arial" w:hAnsi="Arial" w:cs="Arial"/>
           <w:color w:val="000000"/>
         </w:rPr>
+        <w:lastRenderedPageBreak/>
         <w:t xml:space="preserve">South Sudan refugees in SS: </w:t>
       </w:r>
       <w:hyperlink r:id="rId18" w:history="1">
@@ -4673,7 +4857,7 @@
 </file>
 
 <file path=customXml/itemProps1.xml><?xml version="1.0" encoding="utf-8"?>
-<ds:datastoreItem xmlns:ds="http://schemas.openxmlformats.org/officeDocument/2006/customXml" ds:itemID="{64746A47-E77C-4DDB-9BE3-646555C1627E}">
+<ds:datastoreItem xmlns:ds="http://schemas.openxmlformats.org/officeDocument/2006/customXml" ds:itemID="{4C4D3C66-DF42-441A-B4C3-543FD13F25D5}">
   <ds:schemaRefs>
     <ds:schemaRef ds:uri="http://schemas.openxmlformats.org/officeDocument/2006/bibliography"/>
   </ds:schemaRefs>

</xml_diff>